<commit_message>
Updated request spec to include required and optional parameters for each request
</commit_message>
<xml_diff>
--- a/doc/request-spec.docx
+++ b/doc/request-spec.docx
@@ -1218,6 +1218,116 @@
     </w:p>
     <w:p>
       <w:pPr>
+        <w:widowControl w:val="0"/>
+        <w:contextualSpacing w:val="0"/>
+      </w:pPr>
+      <w:r>
+        <w:rPr>
+          <w:sz w:val="20"/>
+          <w:rtl w:val="0"/>
+        </w:rPr>
+        <w:t xml:space="preserve">Adding or updating the image of a recipe shall be done via HTTP POST as well:</w:t>
+      </w:r>
+    </w:p>
+    <w:p>
+      <w:pPr>
+        <w:widowControl w:val="0"/>
+        <w:contextualSpacing w:val="0"/>
+      </w:pPr>
+      <w:r>
+        <w:rPr>
+          <w:rtl w:val="0"/>
+        </w:rPr>
+      </w:r>
+    </w:p>
+    <w:p>
+      <w:pPr>
+        <w:widowControl w:val="0"/>
+        <w:contextualSpacing w:val="0"/>
+      </w:pPr>
+      <w:r>
+        <w:rPr>
+          <w:rFonts w:cs="Courier New" w:hAnsi="Courier New" w:eastAsia="Courier New" w:ascii="Courier New"/>
+          <w:sz w:val="20"/>
+          <w:rtl w:val="0"/>
+        </w:rPr>
+        <w:t xml:space="preserve">  POST /&lt;path&gt;/create HTTP/1.1</w:t>
+      </w:r>
+    </w:p>
+    <w:p>
+      <w:pPr>
+        <w:widowControl w:val="0"/>
+        <w:contextualSpacing w:val="0"/>
+      </w:pPr>
+      <w:r>
+        <w:rPr>
+          <w:rFonts w:cs="Courier New" w:hAnsi="Courier New" w:eastAsia="Courier New" w:ascii="Courier New"/>
+          <w:sz w:val="20"/>
+          <w:rtl w:val="0"/>
+        </w:rPr>
+        <w:t xml:space="preserve">  content-type: image/png</w:t>
+      </w:r>
+    </w:p>
+    <w:p>
+      <w:pPr>
+        <w:widowControl w:val="0"/>
+        <w:contextualSpacing w:val="0"/>
+      </w:pPr>
+      <w:r>
+        <w:rPr>
+          <w:rFonts w:cs="Courier New" w:hAnsi="Courier New" w:eastAsia="Courier New" w:ascii="Courier New"/>
+          <w:sz w:val="20"/>
+          <w:rtl w:val="0"/>
+        </w:rPr>
+        <w:t xml:space="preserve">  host: http://www.recipeserver.com/</w:t>
+      </w:r>
+    </w:p>
+    <w:p>
+      <w:pPr>
+        <w:widowControl w:val="0"/>
+        <w:contextualSpacing w:val="0"/>
+      </w:pPr>
+      <w:r>
+        <w:rPr>
+          <w:rFonts w:cs="Courier New" w:hAnsi="Courier New" w:eastAsia="Courier New" w:ascii="Courier New"/>
+          <w:sz w:val="20"/>
+          <w:rtl w:val="0"/>
+        </w:rPr>
+        <w:t xml:space="preserve">  content-length: &lt;data length&gt;</w:t>
+      </w:r>
+    </w:p>
+    <w:p>
+      <w:pPr>
+        <w:widowControl w:val="0"/>
+        <w:contextualSpacing w:val="0"/>
+      </w:pPr>
+      <w:r>
+        <w:rPr>
+          <w:rtl w:val="0"/>
+        </w:rPr>
+      </w:r>
+    </w:p>
+    <w:p>
+      <w:pPr>
+        <w:keepNext w:val="0"/>
+        <w:keepLines w:val="0"/>
+        <w:widowControl w:val="0"/>
+        <w:spacing w:lineRule="auto" w:after="0" w:line="276" w:before="0"/>
+        <w:ind w:left="0" w:firstLine="0" w:right="0"/>
+        <w:contextualSpacing w:val="0"/>
+        <w:jc w:val="left"/>
+      </w:pPr>
+      <w:r>
+        <w:rPr>
+          <w:rFonts w:cs="Courier New" w:hAnsi="Courier New" w:eastAsia="Courier New" w:ascii="Courier New"/>
+          <w:sz w:val="20"/>
+          <w:rtl w:val="0"/>
+        </w:rPr>
+        <w:t xml:space="preserve">  &lt;binary image data&gt;</w:t>
+      </w:r>
+    </w:p>
+    <w:p>
+      <w:pPr>
         <w:keepNext w:val="0"/>
         <w:keepLines w:val="0"/>
         <w:widowControl w:val="0"/>
@@ -1528,6 +1638,132 @@
       </w:pPr>
       <w:r>
         <w:rPr>
+          <w:sz w:val="20"/>
+          <w:rtl w:val="0"/>
+        </w:rPr>
+        <w:t xml:space="preserve">                                    REQUIRED PARAMETERS: none</w:t>
+      </w:r>
+    </w:p>
+    <w:p>
+      <w:pPr>
+        <w:widowControl w:val="0"/>
+        <w:contextualSpacing w:val="0"/>
+      </w:pPr>
+      <w:r>
+        <w:rPr>
+          <w:rtl w:val="0"/>
+        </w:rPr>
+      </w:r>
+    </w:p>
+    <w:p>
+      <w:pPr>
+        <w:widowControl w:val="0"/>
+        <w:contextualSpacing w:val="0"/>
+      </w:pPr>
+      <w:r>
+        <w:rPr>
+          <w:sz w:val="20"/>
+          <w:rtl w:val="0"/>
+        </w:rPr>
+        <w:t xml:space="preserve">                                    OPTIONAL PARAMETERS:</w:t>
+      </w:r>
+    </w:p>
+    <w:p>
+      <w:pPr>
+        <w:widowControl w:val="0"/>
+        <w:contextualSpacing w:val="0"/>
+      </w:pPr>
+      <w:r>
+        <w:rPr>
+          <w:sz w:val="20"/>
+          <w:rtl w:val="0"/>
+        </w:rPr>
+        <w:t xml:space="preserve">                                    name</w:t>
+      </w:r>
+    </w:p>
+    <w:p>
+      <w:pPr>
+        <w:widowControl w:val="0"/>
+        <w:contextualSpacing w:val="0"/>
+      </w:pPr>
+      <w:r>
+        <w:rPr>
+          <w:sz w:val="20"/>
+          <w:rtl w:val="0"/>
+        </w:rPr>
+        <w:t xml:space="preserve">                                    author_name</w:t>
+      </w:r>
+    </w:p>
+    <w:p>
+      <w:pPr>
+        <w:widowControl w:val="0"/>
+        <w:contextualSpacing w:val="0"/>
+      </w:pPr>
+      <w:r>
+        <w:rPr>
+          <w:sz w:val="20"/>
+          <w:rtl w:val="0"/>
+        </w:rPr>
+        <w:t xml:space="preserve">                                    rating</w:t>
+      </w:r>
+    </w:p>
+    <w:p>
+      <w:pPr>
+        <w:widowControl w:val="0"/>
+        <w:contextualSpacing w:val="0"/>
+      </w:pPr>
+      <w:r>
+        <w:rPr>
+          <w:sz w:val="20"/>
+          <w:rtl w:val="0"/>
+        </w:rPr>
+        <w:t xml:space="preserve">                                    show_only</w:t>
+      </w:r>
+    </w:p>
+    <w:p>
+      <w:pPr>
+        <w:widowControl w:val="0"/>
+        <w:contextualSpacing w:val="0"/>
+      </w:pPr>
+      <w:r>
+        <w:rPr>
+          <w:sz w:val="20"/>
+          <w:rtl w:val="0"/>
+        </w:rPr>
+        <w:t xml:space="preserve">                                    sort_by</w:t>
+      </w:r>
+    </w:p>
+    <w:p>
+      <w:pPr>
+        <w:widowControl w:val="0"/>
+        <w:contextualSpacing w:val="0"/>
+      </w:pPr>
+      <w:r>
+        <w:rPr>
+          <w:sz w:val="20"/>
+          <w:rtl w:val="0"/>
+        </w:rPr>
+        <w:t xml:space="preserve">                                    dietary_restriction</w:t>
+      </w:r>
+    </w:p>
+    <w:p>
+      <w:pPr>
+        <w:widowControl w:val="0"/>
+        <w:contextualSpacing w:val="0"/>
+      </w:pPr>
+      <w:r>
+        <w:rPr>
+          <w:rtl w:val="0"/>
+        </w:rPr>
+      </w:r>
+    </w:p>
+    <w:p>
+      <w:pPr>
+        <w:widowControl w:val="0"/>
+        <w:contextualSpacing w:val="0"/>
+      </w:pPr>
+      <w:r>
+        <w:rPr>
           <w:i w:val="1"/>
           <w:sz w:val="20"/>
           <w:rtl w:val="0"/>
@@ -1539,7 +1775,120 @@
           <w:sz w:val="20"/>
           <w:rtl w:val="0"/>
         </w:rPr>
-        <w:t xml:space="preserve">       Create a new cookbook with specified criteria in POST request.</w:t>
+        <w:t xml:space="preserve">        Create a new cookbook with specified criteria in POST request.</w:t>
+      </w:r>
+    </w:p>
+    <w:p>
+      <w:pPr>
+        <w:widowControl w:val="0"/>
+        <w:contextualSpacing w:val="0"/>
+      </w:pPr>
+      <w:r>
+        <w:rPr>
+          <w:rtl w:val="0"/>
+        </w:rPr>
+      </w:r>
+    </w:p>
+    <w:p>
+      <w:pPr>
+        <w:widowControl w:val="0"/>
+        <w:contextualSpacing w:val="0"/>
+      </w:pPr>
+      <w:r>
+        <w:rPr>
+          <w:sz w:val="20"/>
+          <w:rtl w:val="0"/>
+        </w:rPr>
+        <w:t xml:space="preserve">                                    REQUIRED PARAMETERS (in POST request):</w:t>
+      </w:r>
+    </w:p>
+    <w:p>
+      <w:pPr>
+        <w:widowControl w:val="0"/>
+        <w:contextualSpacing w:val="0"/>
+      </w:pPr>
+      <w:r>
+        <w:rPr>
+          <w:sz w:val="20"/>
+          <w:rtl w:val="0"/>
+        </w:rPr>
+        <w:t xml:space="preserve">                                    name</w:t>
+      </w:r>
+    </w:p>
+    <w:p>
+      <w:pPr>
+        <w:widowControl w:val="0"/>
+        <w:contextualSpacing w:val="0"/>
+      </w:pPr>
+      <w:r>
+        <w:rPr>
+          <w:sz w:val="20"/>
+          <w:rtl w:val="0"/>
+        </w:rPr>
+        <w:t xml:space="preserve">                                    author_name</w:t>
+      </w:r>
+    </w:p>
+    <w:p>
+      <w:pPr>
+        <w:widowControl w:val="0"/>
+        <w:contextualSpacing w:val="0"/>
+      </w:pPr>
+      <w:r>
+        <w:rPr>
+          <w:sz w:val="20"/>
+          <w:rtl w:val="0"/>
+        </w:rPr>
+        <w:t xml:space="preserve">                                    description</w:t>
+      </w:r>
+    </w:p>
+    <w:p>
+      <w:pPr>
+        <w:widowControl w:val="0"/>
+        <w:contextualSpacing w:val="0"/>
+      </w:pPr>
+      <w:r>
+        <w:rPr>
+          <w:sz w:val="20"/>
+          <w:rtl w:val="0"/>
+        </w:rPr>
+        <w:t xml:space="preserve">                                    rating</w:t>
+      </w:r>
+    </w:p>
+    <w:p>
+      <w:pPr>
+        <w:widowControl w:val="0"/>
+        <w:contextualSpacing w:val="0"/>
+      </w:pPr>
+      <w:r>
+        <w:rPr>
+          <w:rtl w:val="0"/>
+        </w:rPr>
+      </w:r>
+    </w:p>
+    <w:p>
+      <w:pPr>
+        <w:widowControl w:val="0"/>
+        <w:contextualSpacing w:val="0"/>
+      </w:pPr>
+      <w:r>
+        <w:rPr>
+          <w:sz w:val="20"/>
+          <w:rtl w:val="0"/>
+        </w:rPr>
+        <w:t xml:space="preserve">                                    OPTIONAL PARAMETERS:</w:t>
+      </w:r>
+    </w:p>
+    <w:p>
+      <w:pPr>
+        <w:widowControl w:val="0"/>
+        <w:contextualSpacing w:val="0"/>
+      </w:pPr>
+      <w:r>
+        <w:rPr>
+          <w:sz w:val="20"/>
+          <w:rtl w:val="0"/>
+        </w:rPr>
+        <w:t xml:space="preserve">                                    dietary_restriction</w:t>
       </w:r>
     </w:p>
     <w:p>
@@ -1592,6 +1941,106 @@
       </w:pPr>
       <w:r>
         <w:rPr>
+          <w:sz w:val="20"/>
+          <w:rtl w:val="0"/>
+        </w:rPr>
+        <w:t xml:space="preserve">                                    REQUIRED PARAMETERS:</w:t>
+      </w:r>
+    </w:p>
+    <w:p>
+      <w:pPr>
+        <w:widowControl w:val="0"/>
+        <w:contextualSpacing w:val="0"/>
+      </w:pPr>
+      <w:r>
+        <w:rPr>
+          <w:sz w:val="20"/>
+          <w:rtl w:val="0"/>
+        </w:rPr>
+        <w:t xml:space="preserve">                                    name</w:t>
+      </w:r>
+    </w:p>
+    <w:p>
+      <w:pPr>
+        <w:widowControl w:val="0"/>
+        <w:contextualSpacing w:val="0"/>
+      </w:pPr>
+      <w:r>
+        <w:rPr>
+          <w:sz w:val="20"/>
+          <w:rtl w:val="0"/>
+        </w:rPr>
+        <w:t xml:space="preserve">                                    author_name</w:t>
+      </w:r>
+    </w:p>
+    <w:p>
+      <w:pPr>
+        <w:widowControl w:val="0"/>
+        <w:contextualSpacing w:val="0"/>
+      </w:pPr>
+      <w:r>
+        <w:rPr>
+          <w:sz w:val="20"/>
+          <w:rtl w:val="0"/>
+        </w:rPr>
+        <w:t xml:space="preserve">                                    description</w:t>
+      </w:r>
+    </w:p>
+    <w:p>
+      <w:pPr>
+        <w:widowControl w:val="0"/>
+        <w:contextualSpacing w:val="0"/>
+      </w:pPr>
+      <w:r>
+        <w:rPr>
+          <w:rtl w:val="0"/>
+        </w:rPr>
+      </w:r>
+    </w:p>
+    <w:p>
+      <w:pPr>
+        <w:widowControl w:val="0"/>
+        <w:contextualSpacing w:val="0"/>
+      </w:pPr>
+      <w:r>
+        <w:rPr>
+          <w:sz w:val="20"/>
+          <w:rtl w:val="0"/>
+        </w:rPr>
+        <w:t xml:space="preserve">                                    OPTIONAL PARAMETERS:</w:t>
+      </w:r>
+    </w:p>
+    <w:p>
+      <w:pPr>
+        <w:widowControl w:val="0"/>
+        <w:contextualSpacing w:val="0"/>
+      </w:pPr>
+      <w:r>
+        <w:rPr>
+          <w:sz w:val="20"/>
+          <w:rtl w:val="0"/>
+        </w:rPr>
+        <w:t xml:space="preserve">                                    dietary restriction</w:t>
+      </w:r>
+    </w:p>
+    <w:p>
+      <w:pPr>
+        <w:widowControl w:val="0"/>
+        <w:contextualSpacing w:val="0"/>
+      </w:pPr>
+      <w:r>
+        <w:rPr>
+          <w:rtl w:val="0"/>
+        </w:rPr>
+      </w:r>
+    </w:p>
+    <w:p>
+      <w:pPr>
+        <w:widowControl w:val="0"/>
+        <w:contextualSpacing w:val="0"/>
+      </w:pPr>
+      <w:r>
+        <w:rPr>
           <w:i w:val="1"/>
           <w:sz w:val="20"/>
           <w:rtl w:val="0"/>
@@ -1603,7 +2052,81 @@
           <w:sz w:val="20"/>
           <w:rtl w:val="0"/>
         </w:rPr>
-        <w:t xml:space="preserve">      Remove a recipe from a cookbook.</w:t>
+        <w:t xml:space="preserve">       Remove a recipe from a cookbook.</w:t>
+      </w:r>
+    </w:p>
+    <w:p>
+      <w:pPr>
+        <w:widowControl w:val="0"/>
+        <w:contextualSpacing w:val="0"/>
+      </w:pPr>
+      <w:r>
+        <w:rPr>
+          <w:rtl w:val="0"/>
+        </w:rPr>
+      </w:r>
+    </w:p>
+    <w:p>
+      <w:pPr>
+        <w:widowControl w:val="0"/>
+        <w:contextualSpacing w:val="0"/>
+      </w:pPr>
+      <w:r>
+        <w:rPr>
+          <w:sz w:val="20"/>
+          <w:rtl w:val="0"/>
+        </w:rPr>
+        <w:t xml:space="preserve">                                    REQUIRED PARAMETERS:</w:t>
+      </w:r>
+    </w:p>
+    <w:p>
+      <w:pPr>
+        <w:widowControl w:val="0"/>
+        <w:contextualSpacing w:val="0"/>
+      </w:pPr>
+      <w:r>
+        <w:rPr>
+          <w:sz w:val="20"/>
+          <w:rtl w:val="0"/>
+        </w:rPr>
+        <w:t xml:space="preserve">                                    name</w:t>
+      </w:r>
+    </w:p>
+    <w:p>
+      <w:pPr>
+        <w:widowControl w:val="0"/>
+        <w:contextualSpacing w:val="0"/>
+      </w:pPr>
+      <w:r>
+        <w:rPr>
+          <w:sz w:val="20"/>
+          <w:rtl w:val="0"/>
+        </w:rPr>
+        <w:t xml:space="preserve">                                    author_name</w:t>
+      </w:r>
+    </w:p>
+    <w:p>
+      <w:pPr>
+        <w:widowControl w:val="0"/>
+        <w:contextualSpacing w:val="0"/>
+      </w:pPr>
+      <w:r>
+        <w:rPr>
+          <w:rtl w:val="0"/>
+        </w:rPr>
+      </w:r>
+    </w:p>
+    <w:p>
+      <w:pPr>
+        <w:widowControl w:val="0"/>
+        <w:contextualSpacing w:val="0"/>
+      </w:pPr>
+      <w:r>
+        <w:rPr>
+          <w:sz w:val="20"/>
+          <w:rtl w:val="0"/>
+        </w:rPr>
+        <w:t xml:space="preserve">                                    OPTIONAL PARAMETERS: none</w:t>
       </w:r>
     </w:p>
     <w:p>
@@ -1656,6 +2179,80 @@
       </w:pPr>
       <w:r>
         <w:rPr>
+          <w:sz w:val="20"/>
+          <w:rtl w:val="0"/>
+        </w:rPr>
+        <w:t xml:space="preserve">                                    REQUIRED PARAMETERS:</w:t>
+      </w:r>
+    </w:p>
+    <w:p>
+      <w:pPr>
+        <w:widowControl w:val="0"/>
+        <w:contextualSpacing w:val="0"/>
+      </w:pPr>
+      <w:r>
+        <w:rPr>
+          <w:sz w:val="20"/>
+          <w:rtl w:val="0"/>
+        </w:rPr>
+        <w:t xml:space="preserve">                                    name</w:t>
+      </w:r>
+    </w:p>
+    <w:p>
+      <w:pPr>
+        <w:widowControl w:val="0"/>
+        <w:contextualSpacing w:val="0"/>
+      </w:pPr>
+      <w:r>
+        <w:rPr>
+          <w:sz w:val="20"/>
+          <w:rtl w:val="0"/>
+        </w:rPr>
+        <w:t xml:space="preserve">                                    author_name</w:t>
+      </w:r>
+    </w:p>
+    <w:p>
+      <w:pPr>
+        <w:widowControl w:val="0"/>
+        <w:contextualSpacing w:val="0"/>
+      </w:pPr>
+      <w:r>
+        <w:rPr>
+          <w:rtl w:val="0"/>
+        </w:rPr>
+      </w:r>
+    </w:p>
+    <w:p>
+      <w:pPr>
+        <w:widowControl w:val="0"/>
+        <w:contextualSpacing w:val="0"/>
+      </w:pPr>
+      <w:r>
+        <w:rPr>
+          <w:sz w:val="20"/>
+          <w:rtl w:val="0"/>
+        </w:rPr>
+        <w:t xml:space="preserve">                                    OPTIONAL PARAMETERS: none</w:t>
+      </w:r>
+    </w:p>
+    <w:p>
+      <w:pPr>
+        <w:widowControl w:val="0"/>
+        <w:contextualSpacing w:val="0"/>
+      </w:pPr>
+      <w:r>
+        <w:rPr>
+          <w:rtl w:val="0"/>
+        </w:rPr>
+      </w:r>
+    </w:p>
+    <w:p>
+      <w:pPr>
+        <w:widowControl w:val="0"/>
+        <w:contextualSpacing w:val="0"/>
+      </w:pPr>
+      <w:r>
+        <w:rPr>
           <w:i w:val="1"/>
           <w:sz w:val="20"/>
           <w:rtl w:val="0"/>
@@ -1667,12 +2264,107 @@
           <w:sz w:val="20"/>
           <w:rtl w:val="0"/>
         </w:rPr>
-        <w:t xml:space="preserve">            Rate a specified cookbook.</w:t>
-      </w:r>
-      <w:r>
-        <w:rPr>
-          <w:rtl w:val="0"/>
-        </w:rPr>
+        <w:t xml:space="preserve">             Rate a specified cookbook.</w:t>
+      </w:r>
+    </w:p>
+    <w:p>
+      <w:pPr>
+        <w:widowControl w:val="0"/>
+        <w:contextualSpacing w:val="0"/>
+      </w:pPr>
+      <w:r>
+        <w:rPr>
+          <w:rtl w:val="0"/>
+        </w:rPr>
+      </w:r>
+    </w:p>
+    <w:p>
+      <w:pPr>
+        <w:widowControl w:val="0"/>
+        <w:contextualSpacing w:val="0"/>
+      </w:pPr>
+      <w:r>
+        <w:rPr>
+          <w:sz w:val="20"/>
+          <w:rtl w:val="0"/>
+        </w:rPr>
+        <w:t xml:space="preserve">                                    REQUIRED PARAMETERS:</w:t>
+      </w:r>
+    </w:p>
+    <w:p>
+      <w:pPr>
+        <w:widowControl w:val="0"/>
+        <w:contextualSpacing w:val="0"/>
+      </w:pPr>
+      <w:r>
+        <w:rPr>
+          <w:sz w:val="20"/>
+          <w:rtl w:val="0"/>
+        </w:rPr>
+        <w:t xml:space="preserve">                                    username</w:t>
+      </w:r>
+    </w:p>
+    <w:p>
+      <w:pPr>
+        <w:widowControl w:val="0"/>
+        <w:contextualSpacing w:val="0"/>
+      </w:pPr>
+      <w:r>
+        <w:rPr>
+          <w:sz w:val="20"/>
+          <w:rtl w:val="0"/>
+        </w:rPr>
+        <w:t xml:space="preserve">                                    author_name</w:t>
+      </w:r>
+    </w:p>
+    <w:p>
+      <w:pPr>
+        <w:widowControl w:val="0"/>
+        <w:contextualSpacing w:val="0"/>
+      </w:pPr>
+      <w:r>
+        <w:rPr>
+          <w:sz w:val="20"/>
+          <w:rtl w:val="0"/>
+        </w:rPr>
+        <w:t xml:space="preserve">                                    cookbook_name</w:t>
+      </w:r>
+    </w:p>
+    <w:p>
+      <w:pPr>
+        <w:widowControl w:val="0"/>
+        <w:contextualSpacing w:val="0"/>
+      </w:pPr>
+      <w:r>
+        <w:rPr>
+          <w:sz w:val="20"/>
+          <w:rtl w:val="0"/>
+        </w:rPr>
+        <w:t xml:space="preserve">                                    rating</w:t>
+      </w:r>
+    </w:p>
+    <w:p>
+      <w:pPr>
+        <w:widowControl w:val="0"/>
+        <w:contextualSpacing w:val="0"/>
+      </w:pPr>
+      <w:r>
+        <w:rPr>
+          <w:rtl w:val="0"/>
+        </w:rPr>
+      </w:r>
+    </w:p>
+    <w:p>
+      <w:pPr>
+        <w:widowControl w:val="0"/>
+        <w:contextualSpacing w:val="0"/>
+      </w:pPr>
+      <w:r>
+        <w:rPr>
+          <w:sz w:val="20"/>
+          <w:rtl w:val="0"/>
+        </w:rPr>
+        <w:t xml:space="preserve">                                    OPTIONAL PARAMETERS: none</w:t>
       </w:r>
     </w:p>
     <w:p>
@@ -1775,6 +2467,197 @@
       </w:pPr>
       <w:r>
         <w:rPr>
+          <w:sz w:val="20"/>
+          <w:rtl w:val="0"/>
+        </w:rPr>
+        <w:t xml:space="preserve">                                     REQUIRED PARAMETERS: none</w:t>
+      </w:r>
+    </w:p>
+    <w:p>
+      <w:pPr>
+        <w:widowControl w:val="0"/>
+        <w:contextualSpacing w:val="0"/>
+      </w:pPr>
+      <w:r>
+        <w:rPr>
+          <w:rtl w:val="0"/>
+        </w:rPr>
+      </w:r>
+    </w:p>
+    <w:p>
+      <w:pPr>
+        <w:widowControl w:val="0"/>
+        <w:contextualSpacing w:val="0"/>
+      </w:pPr>
+      <w:r>
+        <w:rPr>
+          <w:sz w:val="20"/>
+          <w:rtl w:val="0"/>
+        </w:rPr>
+        <w:t xml:space="preserve">                                     OPTIONAL PARAMETERS:</w:t>
+      </w:r>
+    </w:p>
+    <w:p>
+      <w:pPr>
+        <w:widowControl w:val="0"/>
+        <w:contextualSpacing w:val="0"/>
+      </w:pPr>
+      <w:r>
+        <w:rPr>
+          <w:sz w:val="20"/>
+          <w:rtl w:val="0"/>
+        </w:rPr>
+        <w:t xml:space="preserve">                                     name</w:t>
+      </w:r>
+    </w:p>
+    <w:p>
+      <w:pPr>
+        <w:widowControl w:val="0"/>
+        <w:contextualSpacing w:val="0"/>
+      </w:pPr>
+      <w:r>
+        <w:rPr>
+          <w:sz w:val="20"/>
+          <w:rtl w:val="0"/>
+        </w:rPr>
+        <w:t xml:space="preserve">                                     author_name</w:t>
+      </w:r>
+    </w:p>
+    <w:p>
+      <w:pPr>
+        <w:widowControl w:val="0"/>
+        <w:contextualSpacing w:val="0"/>
+      </w:pPr>
+      <w:r>
+        <w:rPr>
+          <w:sz w:val="20"/>
+          <w:rtl w:val="0"/>
+        </w:rPr>
+        <w:t xml:space="preserve">                                     instructions</w:t>
+      </w:r>
+    </w:p>
+    <w:p>
+      <w:pPr>
+        <w:widowControl w:val="0"/>
+        <w:contextualSpacing w:val="0"/>
+      </w:pPr>
+      <w:r>
+        <w:rPr>
+          <w:sz w:val="20"/>
+          <w:rtl w:val="0"/>
+        </w:rPr>
+        <w:t xml:space="preserve">                                     prep_time</w:t>
+      </w:r>
+    </w:p>
+    <w:p>
+      <w:pPr>
+        <w:widowControl w:val="0"/>
+        <w:contextualSpacing w:val="0"/>
+      </w:pPr>
+      <w:r>
+        <w:rPr>
+          <w:sz w:val="20"/>
+          <w:rtl w:val="0"/>
+        </w:rPr>
+        <w:t xml:space="preserve">                                     rating</w:t>
+      </w:r>
+    </w:p>
+    <w:p>
+      <w:pPr>
+        <w:widowControl w:val="0"/>
+        <w:contextualSpacing w:val="0"/>
+      </w:pPr>
+      <w:r>
+        <w:rPr>
+          <w:sz w:val="20"/>
+          <w:rtl w:val="0"/>
+        </w:rPr>
+        <w:t xml:space="preserve">                                     description</w:t>
+      </w:r>
+    </w:p>
+    <w:p>
+      <w:pPr>
+        <w:widowControl w:val="0"/>
+        <w:contextualSpacing w:val="0"/>
+      </w:pPr>
+      <w:r>
+        <w:rPr>
+          <w:sz w:val="20"/>
+          <w:rtl w:val="0"/>
+        </w:rPr>
+        <w:t xml:space="preserve">                                     show_only</w:t>
+      </w:r>
+    </w:p>
+    <w:p>
+      <w:pPr>
+        <w:widowControl w:val="0"/>
+        <w:contextualSpacing w:val="0"/>
+      </w:pPr>
+      <w:r>
+        <w:rPr>
+          <w:sz w:val="20"/>
+          <w:rtl w:val="0"/>
+        </w:rPr>
+        <w:t xml:space="preserve">                                     sort_by</w:t>
+      </w:r>
+    </w:p>
+    <w:p>
+      <w:pPr>
+        <w:widowControl w:val="0"/>
+        <w:contextualSpacing w:val="0"/>
+      </w:pPr>
+      <w:r>
+        <w:rPr>
+          <w:sz w:val="20"/>
+          <w:rtl w:val="0"/>
+        </w:rPr>
+        <w:t xml:space="preserve">                                     using</w:t>
+      </w:r>
+    </w:p>
+    <w:p>
+      <w:pPr>
+        <w:widowControl w:val="0"/>
+        <w:contextualSpacing w:val="0"/>
+      </w:pPr>
+      <w:r>
+        <w:rPr>
+          <w:sz w:val="20"/>
+          <w:rtl w:val="0"/>
+        </w:rPr>
+        <w:t xml:space="preserve">                                     using_only</w:t>
+      </w:r>
+    </w:p>
+    <w:p>
+      <w:pPr>
+        <w:widowControl w:val="0"/>
+        <w:contextualSpacing w:val="0"/>
+      </w:pPr>
+      <w:r>
+        <w:rPr>
+          <w:sz w:val="20"/>
+          <w:rtl w:val="0"/>
+        </w:rPr>
+        <w:t xml:space="preserve">                                     dietary_restriction</w:t>
+      </w:r>
+    </w:p>
+    <w:p>
+      <w:pPr>
+        <w:widowControl w:val="0"/>
+        <w:contextualSpacing w:val="0"/>
+      </w:pPr>
+      <w:r>
+        <w:rPr>
+          <w:rtl w:val="0"/>
+        </w:rPr>
+      </w:r>
+    </w:p>
+    <w:p>
+      <w:pPr>
+        <w:widowControl w:val="0"/>
+        <w:contextualSpacing w:val="0"/>
+      </w:pPr>
+      <w:r>
+        <w:rPr>
           <w:i w:val="1"/>
           <w:sz w:val="20"/>
           <w:rtl w:val="0"/>
@@ -1807,6 +2690,182 @@
       </w:pPr>
       <w:r>
         <w:rPr>
+          <w:sz w:val="20"/>
+          <w:rtl w:val="0"/>
+        </w:rPr>
+        <w:t xml:space="preserve">                                     REQUIRED PARAMETERS (in POST request):</w:t>
+      </w:r>
+    </w:p>
+    <w:p>
+      <w:pPr>
+        <w:widowControl w:val="0"/>
+        <w:contextualSpacing w:val="0"/>
+      </w:pPr>
+      <w:r>
+        <w:rPr>
+          <w:sz w:val="20"/>
+          <w:rtl w:val="0"/>
+        </w:rPr>
+        <w:t xml:space="preserve">                                     name</w:t>
+      </w:r>
+    </w:p>
+    <w:p>
+      <w:pPr>
+        <w:widowControl w:val="0"/>
+        <w:contextualSpacing w:val="0"/>
+      </w:pPr>
+      <w:r>
+        <w:rPr>
+          <w:sz w:val="20"/>
+          <w:rtl w:val="0"/>
+        </w:rPr>
+        <w:t xml:space="preserve">                                     author_name</w:t>
+      </w:r>
+    </w:p>
+    <w:p>
+      <w:pPr>
+        <w:widowControl w:val="0"/>
+        <w:contextualSpacing w:val="0"/>
+      </w:pPr>
+      <w:r>
+        <w:rPr>
+          <w:sz w:val="20"/>
+          <w:rtl w:val="0"/>
+        </w:rPr>
+        <w:t xml:space="preserve">                                     instructions</w:t>
+      </w:r>
+    </w:p>
+    <w:p>
+      <w:pPr>
+        <w:widowControl w:val="0"/>
+        <w:contextualSpacing w:val="0"/>
+      </w:pPr>
+      <w:r>
+        <w:rPr>
+          <w:sz w:val="20"/>
+          <w:rtl w:val="0"/>
+        </w:rPr>
+        <w:t xml:space="preserve">                                     prep_time</w:t>
+      </w:r>
+    </w:p>
+    <w:p>
+      <w:pPr>
+        <w:widowControl w:val="0"/>
+        <w:contextualSpacing w:val="0"/>
+      </w:pPr>
+      <w:r>
+        <w:rPr>
+          <w:sz w:val="20"/>
+          <w:rtl w:val="0"/>
+        </w:rPr>
+        <w:t xml:space="preserve">                                     portions</w:t>
+      </w:r>
+    </w:p>
+    <w:p>
+      <w:pPr>
+        <w:widowControl w:val="0"/>
+        <w:contextualSpacing w:val="0"/>
+      </w:pPr>
+      <w:r>
+        <w:rPr>
+          <w:sz w:val="20"/>
+          <w:rtl w:val="0"/>
+        </w:rPr>
+        <w:t xml:space="preserve">                                     description</w:t>
+      </w:r>
+    </w:p>
+    <w:p>
+      <w:pPr>
+        <w:widowControl w:val="0"/>
+        <w:contextualSpacing w:val="0"/>
+      </w:pPr>
+      <w:r>
+        <w:rPr>
+          <w:rtl w:val="0"/>
+        </w:rPr>
+      </w:r>
+    </w:p>
+    <w:p>
+      <w:pPr>
+        <w:widowControl w:val="0"/>
+        <w:contextualSpacing w:val="0"/>
+      </w:pPr>
+      <w:r>
+        <w:rPr>
+          <w:sz w:val="20"/>
+          <w:rtl w:val="0"/>
+        </w:rPr>
+        <w:t xml:space="preserve">                                     OPTIONAL PARAMETERS:</w:t>
+      </w:r>
+    </w:p>
+    <w:p>
+      <w:pPr>
+        <w:widowControl w:val="0"/>
+        <w:contextualSpacing w:val="0"/>
+      </w:pPr>
+      <w:r>
+        <w:rPr>
+          <w:sz w:val="20"/>
+          <w:rtl w:val="0"/>
+        </w:rPr>
+        <w:t xml:space="preserve">                                     dietary_restriction</w:t>
+      </w:r>
+    </w:p>
+    <w:p>
+      <w:pPr>
+        <w:widowControl w:val="0"/>
+        <w:contextualSpacing w:val="0"/>
+      </w:pPr>
+      <w:r>
+        <w:rPr>
+          <w:rtl w:val="0"/>
+        </w:rPr>
+      </w:r>
+    </w:p>
+    <w:p>
+      <w:pPr>
+        <w:widowControl w:val="0"/>
+        <w:contextualSpacing w:val="0"/>
+      </w:pPr>
+      <w:r>
+        <w:rPr>
+          <w:sz w:val="20"/>
+          <w:rtl w:val="0"/>
+        </w:rPr>
+        <w:t xml:space="preserve">                                     NOTE: to add an image to a recipe, a separate HTTP POST</w:t>
+      </w:r>
+    </w:p>
+    <w:p>
+      <w:pPr>
+        <w:widowControl w:val="0"/>
+        <w:contextualSpacing w:val="0"/>
+      </w:pPr>
+      <w:r>
+        <w:rPr>
+          <w:sz w:val="20"/>
+          <w:rtl w:val="0"/>
+        </w:rPr>
+        <w:t xml:space="preserve">                                     request is required - see 'HTTP requests' above.</w:t>
+      </w:r>
+    </w:p>
+    <w:p>
+      <w:pPr>
+        <w:widowControl w:val="0"/>
+        <w:contextualSpacing w:val="0"/>
+      </w:pPr>
+      <w:r>
+        <w:rPr>
+          <w:rtl w:val="0"/>
+        </w:rPr>
+      </w:r>
+    </w:p>
+    <w:p>
+      <w:pPr>
+        <w:widowControl w:val="0"/>
+        <w:contextualSpacing w:val="0"/>
+      </w:pPr>
+      <w:r>
+        <w:rPr>
           <w:i w:val="1"/>
           <w:sz w:val="20"/>
           <w:rtl w:val="0"/>
@@ -1839,6 +2898,80 @@
       </w:pPr>
       <w:r>
         <w:rPr>
+          <w:sz w:val="20"/>
+          <w:rtl w:val="0"/>
+        </w:rPr>
+        <w:t xml:space="preserve">                                     REQUIRED PARAMETERS:</w:t>
+      </w:r>
+    </w:p>
+    <w:p>
+      <w:pPr>
+        <w:widowControl w:val="0"/>
+        <w:contextualSpacing w:val="0"/>
+      </w:pPr>
+      <w:r>
+        <w:rPr>
+          <w:sz w:val="20"/>
+          <w:rtl w:val="0"/>
+        </w:rPr>
+        <w:t xml:space="preserve">                                     recipe_name</w:t>
+      </w:r>
+    </w:p>
+    <w:p>
+      <w:pPr>
+        <w:widowControl w:val="0"/>
+        <w:contextualSpacing w:val="0"/>
+      </w:pPr>
+      <w:r>
+        <w:rPr>
+          <w:sz w:val="20"/>
+          <w:rtl w:val="0"/>
+        </w:rPr>
+        <w:t xml:space="preserve">                                     author_name</w:t>
+      </w:r>
+    </w:p>
+    <w:p>
+      <w:pPr>
+        <w:widowControl w:val="0"/>
+        <w:contextualSpacing w:val="0"/>
+      </w:pPr>
+      <w:r>
+        <w:rPr>
+          <w:rtl w:val="0"/>
+        </w:rPr>
+      </w:r>
+    </w:p>
+    <w:p>
+      <w:pPr>
+        <w:widowControl w:val="0"/>
+        <w:contextualSpacing w:val="0"/>
+      </w:pPr>
+      <w:r>
+        <w:rPr>
+          <w:sz w:val="20"/>
+          <w:rtl w:val="0"/>
+        </w:rPr>
+        <w:t xml:space="preserve">                                     OPTIONAL PARAMETERS: none</w:t>
+      </w:r>
+    </w:p>
+    <w:p>
+      <w:pPr>
+        <w:widowControl w:val="0"/>
+        <w:contextualSpacing w:val="0"/>
+      </w:pPr>
+      <w:r>
+        <w:rPr>
+          <w:rtl w:val="0"/>
+        </w:rPr>
+      </w:r>
+    </w:p>
+    <w:p>
+      <w:pPr>
+        <w:widowControl w:val="0"/>
+        <w:contextualSpacing w:val="0"/>
+      </w:pPr>
+      <w:r>
+        <w:rPr>
           <w:i w:val="1"/>
           <w:sz w:val="20"/>
           <w:rtl w:val="0"/>
@@ -1852,6 +2985,112 @@
         </w:rPr>
         <w:t xml:space="preserve">            Rate a specified recipe.</w:t>
       </w:r>
+    </w:p>
+    <w:p>
+      <w:pPr>
+        <w:widowControl w:val="0"/>
+        <w:contextualSpacing w:val="0"/>
+      </w:pPr>
+      <w:r>
+        <w:rPr>
+          <w:rtl w:val="0"/>
+        </w:rPr>
+      </w:r>
+    </w:p>
+    <w:p>
+      <w:pPr>
+        <w:widowControl w:val="0"/>
+        <w:contextualSpacing w:val="0"/>
+      </w:pPr>
+      <w:r>
+        <w:rPr>
+          <w:sz w:val="20"/>
+          <w:rtl w:val="0"/>
+        </w:rPr>
+        <w:t xml:space="preserve">                                      REQUIRED PARAMETERS:</w:t>
+      </w:r>
+    </w:p>
+    <w:p>
+      <w:pPr>
+        <w:widowControl w:val="0"/>
+        <w:contextualSpacing w:val="0"/>
+      </w:pPr>
+      <w:r>
+        <w:rPr>
+          <w:sz w:val="20"/>
+          <w:rtl w:val="0"/>
+        </w:rPr>
+        <w:t xml:space="preserve">                                      username</w:t>
+      </w:r>
+    </w:p>
+    <w:p>
+      <w:pPr>
+        <w:widowControl w:val="0"/>
+        <w:contextualSpacing w:val="0"/>
+      </w:pPr>
+      <w:r>
+        <w:rPr>
+          <w:sz w:val="20"/>
+          <w:rtl w:val="0"/>
+        </w:rPr>
+        <w:t xml:space="preserve">                                      recipe_name</w:t>
+      </w:r>
+    </w:p>
+    <w:p>
+      <w:pPr>
+        <w:widowControl w:val="0"/>
+        <w:contextualSpacing w:val="0"/>
+      </w:pPr>
+      <w:r>
+        <w:rPr>
+          <w:sz w:val="20"/>
+          <w:rtl w:val="0"/>
+        </w:rPr>
+        <w:t xml:space="preserve">                                      author_name</w:t>
+      </w:r>
+    </w:p>
+    <w:p>
+      <w:pPr>
+        <w:widowControl w:val="0"/>
+        <w:contextualSpacing w:val="0"/>
+      </w:pPr>
+      <w:r>
+        <w:rPr>
+          <w:sz w:val="20"/>
+          <w:rtl w:val="0"/>
+        </w:rPr>
+        <w:t xml:space="preserve">                                      rating</w:t>
+      </w:r>
+    </w:p>
+    <w:p>
+      <w:pPr>
+        <w:widowControl w:val="0"/>
+        <w:contextualSpacing w:val="0"/>
+      </w:pPr>
+      <w:r>
+        <w:rPr>
+          <w:rtl w:val="0"/>
+        </w:rPr>
+      </w:r>
+    </w:p>
+    <w:p>
+      <w:pPr>
+        <w:widowControl w:val="0"/>
+        <w:contextualSpacing w:val="0"/>
+      </w:pPr>
+      <w:r>
+        <w:rPr>
+          <w:sz w:val="20"/>
+          <w:rtl w:val="0"/>
+        </w:rPr>
+        <w:t xml:space="preserve">                                      OPTIONAL PARAMETERS: none</w:t>
+      </w:r>
+    </w:p>
+    <w:p>
+      <w:pPr>
+        <w:widowControl w:val="0"/>
+        <w:contextualSpacing w:val="0"/>
+      </w:pPr>
       <w:r>
         <w:rPr>
           <w:rtl w:val="0"/>

</xml_diff>

<commit_message>
Remove things accidentally added to the spec
</commit_message>
<xml_diff>
--- a/doc/request-spec.docx
+++ b/doc/request-spec.docx
@@ -2570,97 +2570,6 @@
           <w:rtl w:val="0"/>
         </w:rPr>
         <w:t xml:space="preserve">                                    OPTIONAL PARAMETERS: none</w:t>
-      </w:r>
-    </w:p>
-    <w:p>
-      <w:pPr>
-        <w:widowControl w:val="0"/>
-        <w:contextualSpacing w:val="0"/>
-      </w:pPr>
-      <w:r>
-        <w:rPr>
-          <w:rtl w:val="0"/>
-        </w:rPr>
-      </w:r>
-    </w:p>
-    <w:p>
-      <w:pPr>
-        <w:widowControl w:val="0"/>
-        <w:contextualSpacing w:val="0"/>
-      </w:pPr>
-      <w:r>
-        <w:rPr>
-          <w:i w:val="1"/>
-          <w:sz w:val="20"/>
-          <w:rtl w:val="0"/>
-        </w:rPr>
-        <w:t xml:space="preserve">cookbooks/update-image </w:t>
-      </w:r>
-      <w:r>
-        <w:rPr>
-          <w:sz w:val="20"/>
-          <w:rtl w:val="0"/>
-        </w:rPr>
-        <w:t xml:space="preserve">Update the image associated with a specified cookbook.</w:t>
-      </w:r>
-    </w:p>
-    <w:p>
-      <w:pPr>
-        <w:widowControl w:val="0"/>
-        <w:contextualSpacing w:val="0"/>
-      </w:pPr>
-      <w:r>
-        <w:rPr>
-          <w:rtl w:val="0"/>
-        </w:rPr>
-      </w:r>
-    </w:p>
-    <w:p>
-      <w:pPr>
-        <w:widowControl w:val="0"/>
-        <w:contextualSpacing w:val="0"/>
-      </w:pPr>
-      <w:r>
-        <w:rPr>
-          <w:sz w:val="20"/>
-          <w:rtl w:val="0"/>
-        </w:rPr>
-        <w:tab/>
-        <w:tab/>
-        <w:tab/>
-        <w:t xml:space="preserve">REQUIRED PARAMETERS (in POST request):</w:t>
-      </w:r>
-    </w:p>
-    <w:p>
-      <w:pPr>
-        <w:widowControl w:val="0"/>
-        <w:contextualSpacing w:val="0"/>
-      </w:pPr>
-      <w:r>
-        <w:rPr>
-          <w:sz w:val="20"/>
-          <w:rtl w:val="0"/>
-        </w:rPr>
-        <w:tab/>
-        <w:tab/>
-        <w:tab/>
-        <w:t xml:space="preserve">author_name</w:t>
-      </w:r>
-    </w:p>
-    <w:p>
-      <w:pPr>
-        <w:widowControl w:val="0"/>
-        <w:contextualSpacing w:val="0"/>
-      </w:pPr>
-      <w:r>
-        <w:rPr>
-          <w:sz w:val="20"/>
-          <w:rtl w:val="0"/>
-        </w:rPr>
-        <w:tab/>
-        <w:tab/>
-        <w:tab/>
-        <w:t xml:space="preserve">cookbook_name</w:t>
       </w:r>
     </w:p>
     <w:p>

</xml_diff>

<commit_message>
Updated request spec to require URL encoding for URLs   instead of HTML encoding.
Updated request spec to allow for multi-valued options (required by
  recipes/search and cookbooks/search using and using_only options).

Updated recipes/search.php to support all required parameters.

Added recipes/rate.php and recipes/create.php. Both support all required
  parameters.
</commit_message>
<xml_diff>
--- a/doc/request-spec.docx
+++ b/doc/request-spec.docx
@@ -372,7 +372,48 @@
           <w:vertAlign w:val="baseline"/>
           <w:rtl w:val="0"/>
         </w:rPr>
-        <w:t xml:space="preserve">may be in the form of &lt;attribute&gt;=&lt;value&gt; pairs.</w:t>
+        <w:t xml:space="preserve">may be in the form of &lt;attribute&gt;=&lt;value&gt; pairs. Multi-valued attributes are</w:t>
+      </w:r>
+      <w:r>
+        <w:rPr>
+          <w:rtl w:val="0"/>
+        </w:rPr>
+      </w:r>
+    </w:p>
+    <w:p>
+      <w:pPr>
+        <w:keepNext w:val="0"/>
+        <w:keepLines w:val="0"/>
+        <w:widowControl w:val="0"/>
+        <w:spacing w:lineRule="auto" w:after="0" w:line="276" w:before="0"/>
+        <w:ind w:left="0" w:firstLine="0" w:right="0"/>
+        <w:contextualSpacing w:val="0"/>
+        <w:jc w:val="left"/>
+      </w:pPr>
+      <w:r>
+        <w:rPr>
+          <w:sz w:val="20"/>
+          <w:rtl w:val="0"/>
+        </w:rPr>
+        <w:t xml:space="preserve">specified as repeated attributes followed by square brackets ([]), ie.</w:t>
+      </w:r>
+    </w:p>
+    <w:p>
+      <w:pPr>
+        <w:keepNext w:val="0"/>
+        <w:keepLines w:val="0"/>
+        <w:widowControl w:val="0"/>
+        <w:spacing w:lineRule="auto" w:after="0" w:line="276" w:before="0"/>
+        <w:ind w:left="0" w:firstLine="0" w:right="0"/>
+        <w:contextualSpacing w:val="0"/>
+        <w:jc w:val="left"/>
+      </w:pPr>
+      <w:r>
+        <w:rPr>
+          <w:sz w:val="20"/>
+          <w:rtl w:val="0"/>
+        </w:rPr>
+        <w:t xml:space="preserve">&lt;attribute&gt;[]=&lt;value1&gt;&amp;&lt;attribute&gt;[]=&lt;value2&gt;</w:t>
       </w:r>
     </w:p>
     <w:p>
@@ -1269,7 +1310,7 @@
           <w:sz w:val="20"/>
           <w:rtl w:val="0"/>
         </w:rPr>
-        <w:t xml:space="preserve">content-disposition: form-data; name=”&lt;parameter&gt;”[; filename=”&lt;filename&gt;”]</w:t>
+        <w:t xml:space="preserve">content-disposition: form-data; name=”&lt;parameter&gt;”</w:t>
       </w:r>
     </w:p>
     <w:p>
@@ -1497,22 +1538,7 @@
           <w:sz w:val="20"/>
           <w:rtl w:val="0"/>
         </w:rPr>
-        <w:t xml:space="preserve">, and the option </w:t>
-      </w:r>
-      <w:r>
-        <w:rPr>
-          <w:rFonts w:cs="Courier New" w:hAnsi="Courier New" w:eastAsia="Courier New" w:ascii="Courier New"/>
-          <w:sz w:val="20"/>
-          <w:rtl w:val="0"/>
-        </w:rPr>
-        <w:t xml:space="preserve">file=”&lt;filename&gt;”</w:t>
-      </w:r>
-      <w:r>
-        <w:rPr>
-          <w:sz w:val="20"/>
-          <w:rtl w:val="0"/>
-        </w:rPr>
-        <w:t xml:space="preserve"> in the content-disposition.</w:t>
+        <w:t xml:space="preserve">.</w:t>
       </w:r>
     </w:p>
     <w:p>
@@ -2103,6 +2129,19 @@
       </w:pPr>
       <w:r>
         <w:rPr>
+          <w:sz w:val="20"/>
+          <w:rtl w:val="0"/>
+        </w:rPr>
+        <w:t xml:space="preserve">                                    image</w:t>
+      </w:r>
+    </w:p>
+    <w:p>
+      <w:pPr>
+        <w:widowControl w:val="0"/>
+        <w:contextualSpacing w:val="0"/>
+      </w:pPr>
+      <w:r>
+        <w:rPr>
           <w:rtl w:val="0"/>
         </w:rPr>
       </w:r>
@@ -3055,34 +3094,10 @@
       </w:pPr>
       <w:r>
         <w:rPr>
-          <w:rtl w:val="0"/>
-        </w:rPr>
-      </w:r>
-    </w:p>
-    <w:p>
-      <w:pPr>
-        <w:widowControl w:val="0"/>
-        <w:contextualSpacing w:val="0"/>
-      </w:pPr>
-      <w:r>
-        <w:rPr>
-          <w:sz w:val="20"/>
-          <w:rtl w:val="0"/>
-        </w:rPr>
-        <w:t xml:space="preserve">                                     NOTE: to add an image to a recipe, a separate HTTP POST</w:t>
-      </w:r>
-    </w:p>
-    <w:p>
-      <w:pPr>
-        <w:widowControl w:val="0"/>
-        <w:contextualSpacing w:val="0"/>
-      </w:pPr>
-      <w:r>
-        <w:rPr>
-          <w:sz w:val="20"/>
-          <w:rtl w:val="0"/>
-        </w:rPr>
-        <w:t xml:space="preserve">                                     request is required - see 'HTTP requests' above.</w:t>
+          <w:sz w:val="20"/>
+          <w:rtl w:val="0"/>
+        </w:rPr>
+        <w:t xml:space="preserve">                                     image</w:t>
       </w:r>
     </w:p>
     <w:p>
@@ -3362,60 +3377,90 @@
       </w:pPr>
       <w:r>
         <w:rPr>
-          <w:rFonts w:cs="Arial" w:hAnsi="Arial" w:eastAsia="Arial" w:ascii="Arial"/>
           <w:b w:val="1"/>
-          <w:i w:val="0"/>
-          <w:smallCaps w:val="0"/>
-          <w:strike w:val="0"/>
-          <w:color w:val="000000"/>
-          <w:sz w:val="20"/>
-          <w:u w:val="none"/>
-          <w:vertAlign w:val="baseline"/>
-          <w:rtl w:val="0"/>
-        </w:rPr>
-        <w:t xml:space="preserve">HTML encoding</w:t>
-      </w:r>
-    </w:p>
-    <w:p>
-      <w:pPr>
-        <w:keepNext w:val="0"/>
-        <w:keepLines w:val="0"/>
-        <w:widowControl w:val="0"/>
-        <w:spacing w:lineRule="auto" w:after="0" w:line="276" w:before="0"/>
-        <w:ind w:left="0" w:firstLine="0" w:right="0"/>
-        <w:contextualSpacing w:val="0"/>
-        <w:jc w:val="left"/>
-      </w:pPr>
-      <w:r>
-        <w:rPr>
-          <w:rtl w:val="0"/>
-        </w:rPr>
-      </w:r>
-    </w:p>
-    <w:p>
-      <w:pPr>
-        <w:keepNext w:val="0"/>
-        <w:keepLines w:val="0"/>
-        <w:widowControl w:val="0"/>
-        <w:spacing w:lineRule="auto" w:after="0" w:line="276" w:before="0"/>
-        <w:ind w:left="0" w:firstLine="0" w:right="0"/>
-        <w:contextualSpacing w:val="0"/>
-        <w:jc w:val="left"/>
-      </w:pPr>
-      <w:r>
-        <w:rPr>
-          <w:rFonts w:cs="Arial" w:hAnsi="Arial" w:eastAsia="Arial" w:ascii="Arial"/>
-          <w:b w:val="0"/>
-          <w:i w:val="0"/>
-          <w:smallCaps w:val="0"/>
-          <w:strike w:val="0"/>
-          <w:color w:val="000000"/>
-          <w:sz w:val="20"/>
-          <w:u w:val="none"/>
-          <w:vertAlign w:val="baseline"/>
-          <w:rtl w:val="0"/>
-        </w:rPr>
-        <w:t xml:space="preserve">All parameters in both GET and POST requests must be encoded to escape all</w:t>
+          <w:sz w:val="20"/>
+          <w:rtl w:val="0"/>
+        </w:rPr>
+        <w:t xml:space="preserve">URL</w:t>
+      </w:r>
+      <w:r>
+        <w:rPr>
+          <w:rFonts w:cs="Arial" w:hAnsi="Arial" w:eastAsia="Arial" w:ascii="Arial"/>
+          <w:b w:val="1"/>
+          <w:i w:val="0"/>
+          <w:smallCaps w:val="0"/>
+          <w:strike w:val="0"/>
+          <w:color w:val="000000"/>
+          <w:sz w:val="20"/>
+          <w:u w:val="none"/>
+          <w:vertAlign w:val="baseline"/>
+          <w:rtl w:val="0"/>
+        </w:rPr>
+        <w:t xml:space="preserve"> encoding</w:t>
+      </w:r>
+    </w:p>
+    <w:p>
+      <w:pPr>
+        <w:keepNext w:val="0"/>
+        <w:keepLines w:val="0"/>
+        <w:widowControl w:val="0"/>
+        <w:spacing w:lineRule="auto" w:after="0" w:line="276" w:before="0"/>
+        <w:ind w:left="0" w:firstLine="0" w:right="0"/>
+        <w:contextualSpacing w:val="0"/>
+        <w:jc w:val="left"/>
+      </w:pPr>
+      <w:r>
+        <w:rPr>
+          <w:rtl w:val="0"/>
+        </w:rPr>
+      </w:r>
+    </w:p>
+    <w:p>
+      <w:pPr>
+        <w:keepNext w:val="0"/>
+        <w:keepLines w:val="0"/>
+        <w:widowControl w:val="0"/>
+        <w:spacing w:lineRule="auto" w:after="0" w:line="276" w:before="0"/>
+        <w:ind w:left="0" w:firstLine="0" w:right="0"/>
+        <w:contextualSpacing w:val="0"/>
+        <w:jc w:val="left"/>
+      </w:pPr>
+      <w:r>
+        <w:rPr>
+          <w:rFonts w:cs="Arial" w:hAnsi="Arial" w:eastAsia="Arial" w:ascii="Arial"/>
+          <w:b w:val="0"/>
+          <w:i w:val="0"/>
+          <w:smallCaps w:val="0"/>
+          <w:strike w:val="0"/>
+          <w:color w:val="000000"/>
+          <w:sz w:val="20"/>
+          <w:u w:val="none"/>
+          <w:vertAlign w:val="baseline"/>
+          <w:rtl w:val="0"/>
+        </w:rPr>
+        <w:t xml:space="preserve">All parameters in GET requests must be encoded to escape all</w:t>
+      </w:r>
+      <w:r>
+        <w:rPr>
+          <w:sz w:val="20"/>
+          <w:rtl w:val="0"/>
+        </w:rPr>
+        <w:t xml:space="preserve"> illegal URL </w:t>
+      </w:r>
+      <w:r>
+        <w:rPr>
+          <w:rFonts w:cs="Arial" w:hAnsi="Arial" w:eastAsia="Arial" w:ascii="Arial"/>
+          <w:b w:val="0"/>
+          <w:i w:val="0"/>
+          <w:smallCaps w:val="0"/>
+          <w:strike w:val="0"/>
+          <w:color w:val="000000"/>
+          <w:sz w:val="20"/>
+          <w:u w:val="none"/>
+          <w:vertAlign w:val="baseline"/>
+          <w:rtl w:val="0"/>
+        </w:rPr>
+        <w:t xml:space="preserve">entities therein, to avoid confusing URL and request parsing. This</w:t>
       </w:r>
       <w:r>
         <w:rPr>
@@ -3437,7 +3482,7 @@
           <w:vertAlign w:val="baseline"/>
           <w:rtl w:val="0"/>
         </w:rPr>
-        <w:t xml:space="preserve">HTML entities therein, to avoid confusing URL and request parsing. This</w:t>
+        <w:t xml:space="preserve">encoding shall be performed by the standard libraries for the language,</w:t>
       </w:r>
       <w:r>
         <w:rPr>
@@ -3459,29 +3504,51 @@
           <w:vertAlign w:val="baseline"/>
           <w:rtl w:val="0"/>
         </w:rPr>
-        <w:t xml:space="preserve">encoding shall be performed by the standard libraries for the language,</w:t>
-      </w:r>
-      <w:r>
-        <w:rPr>
-          <w:sz w:val="20"/>
-          <w:rtl w:val="0"/>
-        </w:rPr>
-        <w:t xml:space="preserve"> </w:t>
-      </w:r>
-      <w:r>
-        <w:rPr>
-          <w:rFonts w:cs="Arial" w:hAnsi="Arial" w:eastAsia="Arial" w:ascii="Arial"/>
-          <w:b w:val="0"/>
-          <w:i w:val="0"/>
-          <w:smallCaps w:val="0"/>
-          <w:strike w:val="0"/>
-          <w:color w:val="000000"/>
-          <w:sz w:val="20"/>
-          <w:u w:val="none"/>
-          <w:vertAlign w:val="baseline"/>
-          <w:rtl w:val="0"/>
-        </w:rPr>
-        <w:t xml:space="preserve">such as HttpServerUtility.HtmlEncode() in C#, or htmlentites() in PHP.</w:t>
+        <w:t xml:space="preserve">such as HttpServerUtility.</w:t>
+      </w:r>
+      <w:r>
+        <w:rPr>
+          <w:sz w:val="20"/>
+          <w:rtl w:val="0"/>
+        </w:rPr>
+        <w:t xml:space="preserve">Url</w:t>
+      </w:r>
+      <w:r>
+        <w:rPr>
+          <w:rFonts w:cs="Arial" w:hAnsi="Arial" w:eastAsia="Arial" w:ascii="Arial"/>
+          <w:b w:val="0"/>
+          <w:i w:val="0"/>
+          <w:smallCaps w:val="0"/>
+          <w:strike w:val="0"/>
+          <w:color w:val="000000"/>
+          <w:sz w:val="20"/>
+          <w:u w:val="none"/>
+          <w:vertAlign w:val="baseline"/>
+          <w:rtl w:val="0"/>
+        </w:rPr>
+        <w:t xml:space="preserve">Encode() in C#, or </w:t>
+      </w:r>
+      <w:r>
+        <w:rPr>
+          <w:sz w:val="20"/>
+          <w:rtl w:val="0"/>
+        </w:rPr>
+        <w:t xml:space="preserve">urlencode()</w:t>
+      </w:r>
+      <w:r>
+        <w:rPr>
+          <w:rFonts w:cs="Arial" w:hAnsi="Arial" w:eastAsia="Arial" w:ascii="Arial"/>
+          <w:b w:val="0"/>
+          <w:i w:val="0"/>
+          <w:smallCaps w:val="0"/>
+          <w:strike w:val="0"/>
+          <w:color w:val="000000"/>
+          <w:sz w:val="20"/>
+          <w:u w:val="none"/>
+          <w:vertAlign w:val="baseline"/>
+          <w:rtl w:val="0"/>
+        </w:rPr>
+        <w:t xml:space="preserve"> in PHP.</w:t>
       </w:r>
     </w:p>
     <w:p>

</xml_diff>

<commit_message>
Updated request spec to fully specify a cookbook in certain scripts   (or a specific recipe) unambiguously
Added cookbooks/delete.php
</commit_message>
<xml_diff>
--- a/doc/request-spec.docx
+++ b/doc/request-spec.docx
@@ -346,33 +346,93 @@
           <w:vertAlign w:val="baseline"/>
           <w:rtl w:val="0"/>
         </w:rPr>
-        <w:t xml:space="preserve">ampersands (&amp;). Parameters may be in the form of simple &lt;attributes&gt;, or</w:t>
-      </w:r>
-    </w:p>
-    <w:p>
-      <w:pPr>
-        <w:keepNext w:val="0"/>
-        <w:keepLines w:val="0"/>
-        <w:widowControl w:val="0"/>
-        <w:spacing w:lineRule="auto" w:after="0" w:line="276" w:before="0"/>
-        <w:ind w:left="0" w:firstLine="0" w:right="0"/>
-        <w:contextualSpacing w:val="0"/>
-        <w:jc w:val="left"/>
-      </w:pPr>
-      <w:r>
-        <w:rPr>
-          <w:rFonts w:cs="Arial" w:hAnsi="Arial" w:eastAsia="Arial" w:ascii="Arial"/>
-          <w:b w:val="0"/>
-          <w:i w:val="0"/>
-          <w:smallCaps w:val="0"/>
-          <w:strike w:val="0"/>
-          <w:color w:val="000000"/>
-          <w:sz w:val="20"/>
-          <w:u w:val="none"/>
-          <w:vertAlign w:val="baseline"/>
-          <w:rtl w:val="0"/>
-        </w:rPr>
-        <w:t xml:space="preserve">may be in the form of &lt;attribute&gt;=&lt;value&gt; pairs. Multi-valued attributes are</w:t>
+        <w:t xml:space="preserve">ampersands (&amp;). Parameters may be in the form of simple </w:t>
+      </w:r>
+      <w:r>
+        <w:rPr>
+          <w:rFonts w:cs="Courier New" w:hAnsi="Courier New" w:eastAsia="Courier New" w:ascii="Courier New"/>
+          <w:b w:val="0"/>
+          <w:i w:val="0"/>
+          <w:smallCaps w:val="0"/>
+          <w:strike w:val="0"/>
+          <w:color w:val="000000"/>
+          <w:sz w:val="20"/>
+          <w:u w:val="none"/>
+          <w:vertAlign w:val="baseline"/>
+          <w:rtl w:val="0"/>
+        </w:rPr>
+        <w:t xml:space="preserve">&lt;attributes&gt;</w:t>
+      </w:r>
+      <w:r>
+        <w:rPr>
+          <w:rFonts w:cs="Arial" w:hAnsi="Arial" w:eastAsia="Arial" w:ascii="Arial"/>
+          <w:b w:val="0"/>
+          <w:i w:val="0"/>
+          <w:smallCaps w:val="0"/>
+          <w:strike w:val="0"/>
+          <w:color w:val="000000"/>
+          <w:sz w:val="20"/>
+          <w:u w:val="none"/>
+          <w:vertAlign w:val="baseline"/>
+          <w:rtl w:val="0"/>
+        </w:rPr>
+        <w:t xml:space="preserve">, or</w:t>
+      </w:r>
+    </w:p>
+    <w:p>
+      <w:pPr>
+        <w:keepNext w:val="0"/>
+        <w:keepLines w:val="0"/>
+        <w:widowControl w:val="0"/>
+        <w:spacing w:lineRule="auto" w:after="0" w:line="276" w:before="0"/>
+        <w:ind w:left="0" w:firstLine="0" w:right="0"/>
+        <w:contextualSpacing w:val="0"/>
+        <w:jc w:val="left"/>
+      </w:pPr>
+      <w:r>
+        <w:rPr>
+          <w:rFonts w:cs="Arial" w:hAnsi="Arial" w:eastAsia="Arial" w:ascii="Arial"/>
+          <w:b w:val="0"/>
+          <w:i w:val="0"/>
+          <w:smallCaps w:val="0"/>
+          <w:strike w:val="0"/>
+          <w:color w:val="000000"/>
+          <w:sz w:val="20"/>
+          <w:u w:val="none"/>
+          <w:vertAlign w:val="baseline"/>
+          <w:rtl w:val="0"/>
+        </w:rPr>
+        <w:t xml:space="preserve">may be in the form of </w:t>
+      </w:r>
+      <w:r>
+        <w:rPr>
+          <w:rFonts w:cs="Courier New" w:hAnsi="Courier New" w:eastAsia="Courier New" w:ascii="Courier New"/>
+          <w:b w:val="0"/>
+          <w:i w:val="0"/>
+          <w:smallCaps w:val="0"/>
+          <w:strike w:val="0"/>
+          <w:color w:val="000000"/>
+          <w:sz w:val="20"/>
+          <w:u w:val="none"/>
+          <w:vertAlign w:val="baseline"/>
+          <w:rtl w:val="0"/>
+        </w:rPr>
+        <w:t xml:space="preserve">&lt;attribute&gt;=&lt;value&gt;</w:t>
+      </w:r>
+      <w:r>
+        <w:rPr>
+          <w:rFonts w:cs="Arial" w:hAnsi="Arial" w:eastAsia="Arial" w:ascii="Arial"/>
+          <w:b w:val="0"/>
+          <w:i w:val="0"/>
+          <w:smallCaps w:val="0"/>
+          <w:strike w:val="0"/>
+          <w:color w:val="000000"/>
+          <w:sz w:val="20"/>
+          <w:u w:val="none"/>
+          <w:vertAlign w:val="baseline"/>
+          <w:rtl w:val="0"/>
+        </w:rPr>
+        <w:t xml:space="preserve"> pairs. Multi-valued attributes are</w:t>
       </w:r>
       <w:r>
         <w:rPr>
@@ -410,6 +470,7 @@
       </w:pPr>
       <w:r>
         <w:rPr>
+          <w:rFonts w:cs="Courier New" w:hAnsi="Courier New" w:eastAsia="Courier New" w:ascii="Courier New"/>
           <w:sz w:val="20"/>
           <w:rtl w:val="0"/>
         </w:rPr>
@@ -615,7 +676,67 @@
           <w:vertAlign w:val="baseline"/>
           <w:rtl w:val="0"/>
         </w:rPr>
-        <w:t xml:space="preserve">the first &lt;attribute&gt; and &lt;value&gt; are user-supplied and necessary,</w:t>
+        <w:t xml:space="preserve">the first </w:t>
+      </w:r>
+      <w:r>
+        <w:rPr>
+          <w:rFonts w:cs="Courier New" w:hAnsi="Courier New" w:eastAsia="Courier New" w:ascii="Courier New"/>
+          <w:b w:val="0"/>
+          <w:i w:val="0"/>
+          <w:smallCaps w:val="0"/>
+          <w:strike w:val="0"/>
+          <w:color w:val="000000"/>
+          <w:sz w:val="20"/>
+          <w:u w:val="none"/>
+          <w:vertAlign w:val="baseline"/>
+          <w:rtl w:val="0"/>
+        </w:rPr>
+        <w:t xml:space="preserve">&lt;attribute&gt;</w:t>
+      </w:r>
+      <w:r>
+        <w:rPr>
+          <w:rFonts w:cs="Arial" w:hAnsi="Arial" w:eastAsia="Arial" w:ascii="Arial"/>
+          <w:b w:val="0"/>
+          <w:i w:val="0"/>
+          <w:smallCaps w:val="0"/>
+          <w:strike w:val="0"/>
+          <w:color w:val="000000"/>
+          <w:sz w:val="20"/>
+          <w:u w:val="none"/>
+          <w:vertAlign w:val="baseline"/>
+          <w:rtl w:val="0"/>
+        </w:rPr>
+        <w:t xml:space="preserve"> and </w:t>
+      </w:r>
+      <w:r>
+        <w:rPr>
+          <w:rFonts w:cs="Courier New" w:hAnsi="Courier New" w:eastAsia="Courier New" w:ascii="Courier New"/>
+          <w:b w:val="0"/>
+          <w:i w:val="0"/>
+          <w:smallCaps w:val="0"/>
+          <w:strike w:val="0"/>
+          <w:color w:val="000000"/>
+          <w:sz w:val="20"/>
+          <w:u w:val="none"/>
+          <w:vertAlign w:val="baseline"/>
+          <w:rtl w:val="0"/>
+        </w:rPr>
+        <w:t xml:space="preserve">&lt;value&gt;</w:t>
+      </w:r>
+      <w:r>
+        <w:rPr>
+          <w:rFonts w:cs="Arial" w:hAnsi="Arial" w:eastAsia="Arial" w:ascii="Arial"/>
+          <w:b w:val="0"/>
+          <w:i w:val="0"/>
+          <w:smallCaps w:val="0"/>
+          <w:strike w:val="0"/>
+          <w:color w:val="000000"/>
+          <w:sz w:val="20"/>
+          <w:u w:val="none"/>
+          <w:vertAlign w:val="baseline"/>
+          <w:rtl w:val="0"/>
+        </w:rPr>
+        <w:t xml:space="preserve"> are user-supplied and necessary,</w:t>
       </w:r>
       <w:r>
         <w:rPr>
@@ -637,7 +758,37 @@
           <w:vertAlign w:val="baseline"/>
           <w:rtl w:val="0"/>
         </w:rPr>
-        <w:t xml:space="preserve">and as many repeated &lt;attribute&gt;=&lt;value&gt; pairs as desired may be supplied</w:t>
+        <w:t xml:space="preserve">and as many repeated </w:t>
+      </w:r>
+      <w:r>
+        <w:rPr>
+          <w:rFonts w:cs="Courier New" w:hAnsi="Courier New" w:eastAsia="Courier New" w:ascii="Courier New"/>
+          <w:b w:val="0"/>
+          <w:i w:val="0"/>
+          <w:smallCaps w:val="0"/>
+          <w:strike w:val="0"/>
+          <w:color w:val="000000"/>
+          <w:sz w:val="20"/>
+          <w:u w:val="none"/>
+          <w:vertAlign w:val="baseline"/>
+          <w:rtl w:val="0"/>
+        </w:rPr>
+        <w:t xml:space="preserve">&lt;attribute&gt;=&lt;value&gt;</w:t>
+      </w:r>
+      <w:r>
+        <w:rPr>
+          <w:rFonts w:cs="Arial" w:hAnsi="Arial" w:eastAsia="Arial" w:ascii="Arial"/>
+          <w:b w:val="0"/>
+          <w:i w:val="0"/>
+          <w:smallCaps w:val="0"/>
+          <w:strike w:val="0"/>
+          <w:color w:val="000000"/>
+          <w:sz w:val="20"/>
+          <w:u w:val="none"/>
+          <w:vertAlign w:val="baseline"/>
+          <w:rtl w:val="0"/>
+        </w:rPr>
+        <w:t xml:space="preserve"> pairs as desired may be supplied</w:t>
       </w:r>
       <w:r>
         <w:rPr>
@@ -2079,19 +2230,6 @@
       </w:pPr>
       <w:r>
         <w:rPr>
-          <w:sz w:val="20"/>
-          <w:rtl w:val="0"/>
-        </w:rPr>
-        <w:t xml:space="preserve">                                    rating</w:t>
-      </w:r>
-    </w:p>
-    <w:p>
-      <w:pPr>
-        <w:widowControl w:val="0"/>
-        <w:contextualSpacing w:val="0"/>
-      </w:pPr>
-      <w:r>
-        <w:rPr>
           <w:rtl w:val="0"/>
         </w:rPr>
       </w:r>
@@ -2119,19 +2257,6 @@
           <w:sz w:val="20"/>
           <w:rtl w:val="0"/>
         </w:rPr>
-        <w:t xml:space="preserve">                                    dietary_restriction</w:t>
-      </w:r>
-    </w:p>
-    <w:p>
-      <w:pPr>
-        <w:widowControl w:val="0"/>
-        <w:contextualSpacing w:val="0"/>
-      </w:pPr>
-      <w:r>
-        <w:rPr>
-          <w:sz w:val="20"/>
-          <w:rtl w:val="0"/>
-        </w:rPr>
         <w:t xml:space="preserve">                                    image</w:t>
       </w:r>
     </w:p>
@@ -2201,33 +2326,46 @@
           <w:sz w:val="20"/>
           <w:rtl w:val="0"/>
         </w:rPr>
-        <w:t xml:space="preserve">                                    name</w:t>
-      </w:r>
-    </w:p>
-    <w:p>
-      <w:pPr>
-        <w:widowControl w:val="0"/>
-        <w:contextualSpacing w:val="0"/>
-      </w:pPr>
-      <w:r>
-        <w:rPr>
-          <w:sz w:val="20"/>
-          <w:rtl w:val="0"/>
-        </w:rPr>
-        <w:t xml:space="preserve">                                    author_name</w:t>
-      </w:r>
-    </w:p>
-    <w:p>
-      <w:pPr>
-        <w:widowControl w:val="0"/>
-        <w:contextualSpacing w:val="0"/>
-      </w:pPr>
-      <w:r>
-        <w:rPr>
-          <w:sz w:val="20"/>
-          <w:rtl w:val="0"/>
-        </w:rPr>
-        <w:t xml:space="preserve">                                    description</w:t>
+        <w:t xml:space="preserve">                                    cookbook_name</w:t>
+      </w:r>
+    </w:p>
+    <w:p>
+      <w:pPr>
+        <w:widowControl w:val="0"/>
+        <w:contextualSpacing w:val="0"/>
+      </w:pPr>
+      <w:r>
+        <w:rPr>
+          <w:sz w:val="20"/>
+          <w:rtl w:val="0"/>
+        </w:rPr>
+        <w:t xml:space="preserve">                                    cookbook_author</w:t>
+      </w:r>
+    </w:p>
+    <w:p>
+      <w:pPr>
+        <w:widowControl w:val="0"/>
+        <w:contextualSpacing w:val="0"/>
+      </w:pPr>
+      <w:r>
+        <w:rPr>
+          <w:sz w:val="20"/>
+          <w:rtl w:val="0"/>
+        </w:rPr>
+        <w:t xml:space="preserve">                                    recipe_name</w:t>
+      </w:r>
+    </w:p>
+    <w:p>
+      <w:pPr>
+        <w:widowControl w:val="0"/>
+        <w:contextualSpacing w:val="0"/>
+      </w:pPr>
+      <w:r>
+        <w:rPr>
+          <w:sz w:val="20"/>
+          <w:rtl w:val="0"/>
+        </w:rPr>
+        <w:t xml:space="preserve">                                    recipe_author</w:t>
       </w:r>
     </w:p>
     <w:p>
@@ -2264,7 +2402,7 @@
           <w:sz w:val="20"/>
           <w:rtl w:val="0"/>
         </w:rPr>
-        <w:t xml:space="preserve">                                    dietary restriction</w:t>
+        <w:t xml:space="preserve">                                    none</w:t>
       </w:r>
     </w:p>
     <w:p>
@@ -2333,20 +2471,46 @@
           <w:sz w:val="20"/>
           <w:rtl w:val="0"/>
         </w:rPr>
-        <w:t xml:space="preserve">                                    name</w:t>
-      </w:r>
-    </w:p>
-    <w:p>
-      <w:pPr>
-        <w:widowControl w:val="0"/>
-        <w:contextualSpacing w:val="0"/>
-      </w:pPr>
-      <w:r>
-        <w:rPr>
-          <w:sz w:val="20"/>
-          <w:rtl w:val="0"/>
-        </w:rPr>
-        <w:t xml:space="preserve">                                    author_name</w:t>
+        <w:t xml:space="preserve">                                    cookbook_name</w:t>
+      </w:r>
+    </w:p>
+    <w:p>
+      <w:pPr>
+        <w:widowControl w:val="0"/>
+        <w:contextualSpacing w:val="0"/>
+      </w:pPr>
+      <w:r>
+        <w:rPr>
+          <w:sz w:val="20"/>
+          <w:rtl w:val="0"/>
+        </w:rPr>
+        <w:t xml:space="preserve">                                    cookbook_author</w:t>
+      </w:r>
+    </w:p>
+    <w:p>
+      <w:pPr>
+        <w:widowControl w:val="0"/>
+        <w:contextualSpacing w:val="0"/>
+      </w:pPr>
+      <w:r>
+        <w:rPr>
+          <w:sz w:val="20"/>
+          <w:rtl w:val="0"/>
+        </w:rPr>
+        <w:t xml:space="preserve">                                    recipe_name</w:t>
+      </w:r>
+    </w:p>
+    <w:p>
+      <w:pPr>
+        <w:widowControl w:val="0"/>
+        <w:contextualSpacing w:val="0"/>
+      </w:pPr>
+      <w:r>
+        <w:rPr>
+          <w:sz w:val="20"/>
+          <w:rtl w:val="0"/>
+        </w:rPr>
+        <w:t xml:space="preserve">                                    recipe_author</w:t>
       </w:r>
     </w:p>
     <w:p>

</xml_diff>